<commit_message>
some modification to the presentation
</commit_message>
<xml_diff>
--- a/presentation/Lunar_Lander_script.docx
+++ b/presentation/Lunar_Lander_script.docx
@@ -737,6 +737,7 @@
     <w:p>
       <w:pPr>
         <w:numPr>
+          <w:ilvl w:val="0"/>
           <w:numId w:val="0"/>
         </w:numPr>
         <w:rPr>
@@ -750,6 +751,7 @@
     <w:p>
       <w:pPr>
         <w:numPr>
+          <w:ilvl w:val="0"/>
           <w:numId w:val="0"/>
         </w:numPr>
         <w:rPr>
@@ -877,6 +879,7 @@
     <w:p>
       <w:pPr>
         <w:numPr>
+          <w:ilvl w:val="0"/>
           <w:numId w:val="0"/>
         </w:numPr>
         <w:rPr>
@@ -893,6 +896,7 @@
     <w:p>
       <w:pPr>
         <w:numPr>
+          <w:ilvl w:val="0"/>
           <w:numId w:val="0"/>
         </w:numPr>
         <w:rPr>
@@ -905,7 +909,6 @@
           <w:lang w:val="en-GB"/>
         </w:rPr>
       </w:pPr>
-      <w:bookmarkStart w:id="0" w:name="_GoBack"/>
       <w:r>
         <w:rPr>
           <w:rFonts w:hint="default"/>
@@ -919,7 +922,6 @@
         <w:t>Slide 8:</w:t>
       </w:r>
     </w:p>
-    <w:bookmarkEnd w:id="0"/>
     <w:p>
       <w:pPr>
         <w:numPr>
@@ -958,58 +960,764 @@
         <w:numPr>
           <w:numId w:val="0"/>
         </w:numPr>
-        <w:rPr>
-          <w:rFonts w:hint="default"/>
-          <w:b w:val="0"/>
-          <w:bCs w:val="0"/>
-          <w:sz w:val="28"/>
-          <w:szCs w:val="28"/>
-          <w:u w:val="none"/>
-          <w:lang w:val="en-GB"/>
-        </w:rPr>
-      </w:pPr>
-    </w:p>
-    <w:p>
-      <w:pPr>
-        <w:numPr>
-          <w:ilvl w:val="0"/>
+        <w:ind w:left="420" w:leftChars="0"/>
+        <w:rPr>
+          <w:rFonts w:hint="default"/>
+          <w:b w:val="0"/>
+          <w:bCs w:val="0"/>
+          <w:sz w:val="28"/>
+          <w:szCs w:val="28"/>
+          <w:u w:val="none"/>
+          <w:lang w:val="en-GB"/>
+        </w:rPr>
+      </w:pPr>
+    </w:p>
+    <w:p>
+      <w:pPr>
+        <w:numPr>
           <w:numId w:val="0"/>
         </w:numPr>
         <w:rPr>
           <w:rFonts w:hint="default"/>
-          <w:sz w:val="28"/>
-          <w:szCs w:val="28"/>
-          <w:lang w:val="en-GB"/>
-        </w:rPr>
-      </w:pPr>
-    </w:p>
-    <w:p>
-      <w:pPr>
-        <w:numPr>
-          <w:ilvl w:val="0"/>
+          <w:b/>
+          <w:bCs/>
+          <w:sz w:val="28"/>
+          <w:szCs w:val="28"/>
+          <w:u w:val="single"/>
+          <w:lang w:val="en-GB"/>
+        </w:rPr>
+      </w:pPr>
+      <w:r>
+        <w:rPr>
+          <w:rFonts w:hint="default"/>
+          <w:b/>
+          <w:bCs/>
+          <w:sz w:val="28"/>
+          <w:szCs w:val="28"/>
+          <w:u w:val="single"/>
+          <w:lang w:val="en-GB"/>
+        </w:rPr>
+        <w:t>Slide 9:</w:t>
+      </w:r>
+    </w:p>
+    <w:p>
+      <w:pPr>
+        <w:numPr>
+          <w:ilvl w:val="0"/>
+          <w:numId w:val="1"/>
+        </w:numPr>
+        <w:tabs>
+          <w:tab w:val="clear" w:pos="420"/>
+        </w:tabs>
+        <w:ind w:left="0" w:leftChars="0" w:firstLine="420" w:firstLineChars="0"/>
+        <w:rPr>
+          <w:rFonts w:hint="default"/>
+          <w:b w:val="0"/>
+          <w:bCs w:val="0"/>
+          <w:sz w:val="28"/>
+          <w:szCs w:val="28"/>
+          <w:u w:val="none"/>
+          <w:lang w:val="en-GB"/>
+        </w:rPr>
+      </w:pPr>
+      <w:r>
+        <w:rPr>
+          <w:rFonts w:hint="default"/>
+          <w:b w:val="0"/>
+          <w:bCs w:val="0"/>
+          <w:sz w:val="28"/>
+          <w:szCs w:val="28"/>
+          <w:u w:val="none"/>
+          <w:lang w:val="en-GB"/>
+        </w:rPr>
+        <w:t>Most of the improvements brought by me to this project are in the area of rewards.</w:t>
+      </w:r>
+    </w:p>
+    <w:p>
+      <w:pPr>
+        <w:numPr>
+          <w:ilvl w:val="0"/>
+          <w:numId w:val="1"/>
+        </w:numPr>
+        <w:tabs>
+          <w:tab w:val="clear" w:pos="420"/>
+        </w:tabs>
+        <w:ind w:left="0" w:leftChars="0" w:firstLine="420" w:firstLineChars="0"/>
+        <w:rPr>
+          <w:rFonts w:hint="default"/>
+          <w:b w:val="0"/>
+          <w:bCs w:val="0"/>
+          <w:sz w:val="28"/>
+          <w:szCs w:val="28"/>
+          <w:u w:val="none"/>
+          <w:lang w:val="en-GB"/>
+        </w:rPr>
+      </w:pPr>
+      <w:r>
+        <w:rPr>
+          <w:rFonts w:ascii="Segoe UI" w:hAnsi="Segoe UI" w:eastAsia="Segoe UI" w:cs="Segoe UI"/>
+          <w:i w:val="0"/>
+          <w:caps w:val="0"/>
+          <w:color w:val="202123"/>
+          <w:spacing w:val="0"/>
+          <w:sz w:val="25"/>
+          <w:szCs w:val="25"/>
+          <w:shd w:val="clear" w:fill="FFFFFF"/>
+        </w:rPr>
+        <w:t>After every step a reward is granted. The total reward of an episode is the sum of the rewards for all the steps within that episode.</w:t>
+      </w:r>
+    </w:p>
+    <w:p>
+      <w:pPr>
+        <w:numPr>
+          <w:ilvl w:val="0"/>
+          <w:numId w:val="1"/>
+        </w:numPr>
+        <w:tabs>
+          <w:tab w:val="clear" w:pos="420"/>
+        </w:tabs>
+        <w:ind w:left="0" w:leftChars="0" w:firstLine="420" w:firstLineChars="0"/>
+        <w:rPr>
+          <w:rFonts w:hint="default"/>
+          <w:b w:val="0"/>
+          <w:bCs w:val="0"/>
+          <w:sz w:val="28"/>
+          <w:szCs w:val="28"/>
+          <w:u w:val="none"/>
+          <w:lang w:val="en-GB"/>
+        </w:rPr>
+      </w:pPr>
+      <w:r>
+        <w:rPr>
+          <w:rFonts w:hint="default" w:ascii="Segoe UI" w:hAnsi="Segoe UI" w:eastAsia="Segoe UI" w:cs="Segoe UI"/>
+          <w:i w:val="0"/>
+          <w:caps w:val="0"/>
+          <w:color w:val="202123"/>
+          <w:spacing w:val="0"/>
+          <w:sz w:val="25"/>
+          <w:szCs w:val="25"/>
+          <w:shd w:val="clear" w:fill="FFFFFF"/>
+          <w:lang w:val="en-GB"/>
+        </w:rPr>
+        <w:t>For each engine firing the reward is decreased.</w:t>
+      </w:r>
+    </w:p>
+    <w:p>
+      <w:pPr>
+        <w:numPr>
+          <w:ilvl w:val="0"/>
+          <w:numId w:val="1"/>
+        </w:numPr>
+        <w:tabs>
+          <w:tab w:val="clear" w:pos="420"/>
+        </w:tabs>
+        <w:ind w:left="0" w:leftChars="0" w:firstLine="420" w:firstLineChars="0"/>
+        <w:rPr>
+          <w:rFonts w:hint="default"/>
+          <w:b w:val="0"/>
+          <w:bCs w:val="0"/>
+          <w:sz w:val="28"/>
+          <w:szCs w:val="28"/>
+          <w:u w:val="none"/>
+          <w:lang w:val="en-GB"/>
+        </w:rPr>
+      </w:pPr>
+      <w:r>
+        <w:rPr>
+          <w:rFonts w:hint="default" w:ascii="Segoe UI" w:hAnsi="Segoe UI" w:eastAsia="Segoe UI" w:cs="Segoe UI"/>
+          <w:i w:val="0"/>
+          <w:caps w:val="0"/>
+          <w:color w:val="202123"/>
+          <w:spacing w:val="0"/>
+          <w:sz w:val="25"/>
+          <w:szCs w:val="25"/>
+          <w:shd w:val="clear" w:fill="FFFFFF"/>
+          <w:lang w:val="en-GB"/>
+        </w:rPr>
+        <w:t>F</w:t>
+      </w:r>
+      <w:r>
+        <w:rPr>
+          <w:rFonts w:ascii="Segoe UI" w:hAnsi="Segoe UI" w:eastAsia="Segoe UI" w:cs="Segoe UI"/>
+          <w:i w:val="0"/>
+          <w:caps w:val="0"/>
+          <w:color w:val="202123"/>
+          <w:spacing w:val="0"/>
+          <w:sz w:val="25"/>
+          <w:szCs w:val="25"/>
+          <w:shd w:val="clear" w:fill="FFFFFF"/>
+        </w:rPr>
+        <w:t>or each leg that is in contact with the ground</w:t>
+      </w:r>
+      <w:r>
+        <w:rPr>
+          <w:rFonts w:hint="default" w:ascii="Segoe UI" w:hAnsi="Segoe UI" w:eastAsia="Segoe UI" w:cs="Segoe UI"/>
+          <w:i w:val="0"/>
+          <w:caps w:val="0"/>
+          <w:color w:val="202123"/>
+          <w:spacing w:val="0"/>
+          <w:sz w:val="25"/>
+          <w:szCs w:val="25"/>
+          <w:shd w:val="clear" w:fill="FFFFFF"/>
+          <w:lang w:val="en-GB"/>
+        </w:rPr>
+        <w:t xml:space="preserve"> is increased.</w:t>
+      </w:r>
+    </w:p>
+    <w:p>
+      <w:pPr>
+        <w:numPr>
+          <w:ilvl w:val="0"/>
+          <w:numId w:val="1"/>
+        </w:numPr>
+        <w:tabs>
+          <w:tab w:val="clear" w:pos="420"/>
+        </w:tabs>
+        <w:ind w:left="0" w:leftChars="0" w:firstLine="420" w:firstLineChars="0"/>
+        <w:rPr>
+          <w:rFonts w:hint="default"/>
+          <w:b w:val="0"/>
+          <w:bCs w:val="0"/>
+          <w:sz w:val="28"/>
+          <w:szCs w:val="28"/>
+          <w:u w:val="none"/>
+          <w:lang w:val="en-GB"/>
+        </w:rPr>
+      </w:pPr>
+      <w:r>
+        <w:rPr>
+          <w:rFonts w:ascii="Segoe UI" w:hAnsi="Segoe UI" w:eastAsia="Segoe UI" w:cs="Segoe UI"/>
+          <w:i w:val="0"/>
+          <w:caps w:val="0"/>
+          <w:color w:val="202123"/>
+          <w:spacing w:val="0"/>
+          <w:sz w:val="25"/>
+          <w:szCs w:val="25"/>
+          <w:shd w:val="clear" w:fill="FFFFFF"/>
+        </w:rPr>
+        <w:t>The episode receive an additional reward for crashing or landing safely respectively.</w:t>
+      </w:r>
+    </w:p>
+    <w:p>
+      <w:pPr>
+        <w:numPr>
+          <w:ilvl w:val="0"/>
+          <w:numId w:val="1"/>
+        </w:numPr>
+        <w:tabs>
+          <w:tab w:val="clear" w:pos="420"/>
+        </w:tabs>
+        <w:ind w:left="0" w:leftChars="0" w:firstLine="420" w:firstLineChars="0"/>
+        <w:rPr>
+          <w:rFonts w:hint="default"/>
+          <w:b w:val="0"/>
+          <w:bCs w:val="0"/>
+          <w:sz w:val="28"/>
+          <w:szCs w:val="28"/>
+          <w:u w:val="none"/>
+          <w:lang w:val="en-GB"/>
+        </w:rPr>
+      </w:pPr>
+      <w:r>
+        <w:rPr>
+          <w:rFonts w:hint="default"/>
+          <w:b w:val="0"/>
+          <w:bCs w:val="0"/>
+          <w:sz w:val="28"/>
+          <w:szCs w:val="28"/>
+          <w:u w:val="none"/>
+          <w:lang w:val="en-GB"/>
+        </w:rPr>
+        <w:t>But the problem is that the goal is just to land, in real life a lander reduces its speed according to the distance to the ground, so in the customized reward environment, the focus is on that</w:t>
+      </w:r>
+    </w:p>
+    <w:p>
+      <w:pPr>
+        <w:numPr>
+          <w:ilvl w:val="0"/>
+          <w:numId w:val="1"/>
+        </w:numPr>
+        <w:tabs>
+          <w:tab w:val="clear" w:pos="420"/>
+        </w:tabs>
+        <w:ind w:left="0" w:leftChars="0" w:firstLine="420" w:firstLineChars="0"/>
+        <w:rPr>
+          <w:rFonts w:hint="default"/>
+          <w:b w:val="0"/>
+          <w:bCs w:val="0"/>
+          <w:sz w:val="28"/>
+          <w:szCs w:val="28"/>
+          <w:u w:val="none"/>
+          <w:lang w:val="en-US"/>
+        </w:rPr>
+      </w:pPr>
+      <w:r>
+        <w:rPr>
+          <w:rFonts w:hint="default"/>
+          <w:b w:val="0"/>
+          <w:bCs w:val="0"/>
+          <w:sz w:val="28"/>
+          <w:szCs w:val="28"/>
+          <w:u w:val="none"/>
+          <w:lang w:val="en-GB"/>
+        </w:rPr>
+        <w:t>The agent receive points if it adjusts the speed to the remaining distance, also when it does not exceed a certain horizontal speed.</w:t>
+      </w:r>
+    </w:p>
+    <w:p>
+      <w:pPr>
+        <w:numPr>
+          <w:ilvl w:val="0"/>
+          <w:numId w:val="1"/>
+        </w:numPr>
+        <w:tabs>
+          <w:tab w:val="clear" w:pos="420"/>
+        </w:tabs>
+        <w:ind w:left="0" w:leftChars="0" w:firstLine="420" w:firstLineChars="0"/>
+        <w:rPr>
+          <w:rFonts w:hint="default"/>
+          <w:b w:val="0"/>
+          <w:bCs w:val="0"/>
+          <w:sz w:val="28"/>
+          <w:szCs w:val="28"/>
+          <w:u w:val="none"/>
+          <w:lang w:val="en-US"/>
+        </w:rPr>
+      </w:pPr>
+      <w:r>
+        <w:rPr>
+          <w:rFonts w:hint="default"/>
+          <w:b w:val="0"/>
+          <w:bCs w:val="0"/>
+          <w:sz w:val="28"/>
+          <w:szCs w:val="28"/>
+          <w:u w:val="none"/>
+          <w:lang w:val="en-GB"/>
+        </w:rPr>
+        <w:t>T</w:t>
+      </w:r>
+      <w:r>
+        <w:rPr>
+          <w:rFonts w:hint="default"/>
+          <w:b w:val="0"/>
+          <w:bCs w:val="0"/>
+          <w:sz w:val="28"/>
+          <w:szCs w:val="28"/>
+          <w:u w:val="none"/>
+          <w:lang w:val="en-US"/>
+        </w:rPr>
+        <w:t>here are several improvements on this idea, related to the angle of the ship, angle velocity, combinations of all these, etc</w:t>
+      </w:r>
+      <w:r>
+        <w:rPr>
+          <w:rFonts w:hint="default"/>
+          <w:b w:val="0"/>
+          <w:bCs w:val="0"/>
+          <w:sz w:val="28"/>
+          <w:szCs w:val="28"/>
+          <w:u w:val="none"/>
+          <w:lang w:val="en-GB"/>
+        </w:rPr>
+        <w:t>.</w:t>
+      </w:r>
+    </w:p>
+    <w:p>
+      <w:pPr>
+        <w:numPr>
+          <w:ilvl w:val="0"/>
+          <w:numId w:val="1"/>
+        </w:numPr>
+        <w:tabs>
+          <w:tab w:val="clear" w:pos="420"/>
+        </w:tabs>
+        <w:ind w:left="0" w:leftChars="0" w:firstLine="420" w:firstLineChars="0"/>
+        <w:rPr>
+          <w:rFonts w:hint="default"/>
+          <w:b w:val="0"/>
+          <w:bCs w:val="0"/>
+          <w:sz w:val="28"/>
+          <w:szCs w:val="28"/>
+          <w:u w:val="none"/>
+          <w:lang w:val="en-US"/>
+        </w:rPr>
+      </w:pPr>
+      <w:r>
+        <w:rPr>
+          <w:rFonts w:hint="default"/>
+          <w:b w:val="0"/>
+          <w:bCs w:val="0"/>
+          <w:sz w:val="28"/>
+          <w:szCs w:val="28"/>
+          <w:u w:val="none"/>
+          <w:lang w:val="en-GB"/>
+        </w:rPr>
+        <w:t>However,</w:t>
+      </w:r>
+      <w:r>
+        <w:rPr>
+          <w:rFonts w:hint="default"/>
+          <w:b w:val="0"/>
+          <w:bCs w:val="0"/>
+          <w:sz w:val="28"/>
+          <w:szCs w:val="28"/>
+          <w:u w:val="none"/>
+          <w:lang w:val="en-US"/>
+        </w:rPr>
+        <w:t xml:space="preserve"> I noticed that an agent learns faster and better when his reward decreases significantly for certain mistakes, than when it increases for what he does well</w:t>
+      </w:r>
+      <w:r>
+        <w:rPr>
+          <w:rFonts w:hint="default"/>
+          <w:b w:val="0"/>
+          <w:bCs w:val="0"/>
+          <w:sz w:val="28"/>
+          <w:szCs w:val="28"/>
+          <w:u w:val="none"/>
+          <w:lang w:val="en-GB"/>
+        </w:rPr>
+        <w:t>.</w:t>
+      </w:r>
+    </w:p>
+    <w:p>
+      <w:pPr>
+        <w:numPr>
+          <w:ilvl w:val="0"/>
+          <w:numId w:val="1"/>
+        </w:numPr>
+        <w:tabs>
+          <w:tab w:val="clear" w:pos="420"/>
+        </w:tabs>
+        <w:ind w:left="0" w:leftChars="0" w:firstLine="420" w:firstLineChars="0"/>
+        <w:rPr>
+          <w:rFonts w:hint="default"/>
+          <w:b w:val="0"/>
+          <w:bCs w:val="0"/>
+          <w:sz w:val="28"/>
+          <w:szCs w:val="28"/>
+          <w:u w:val="none"/>
+          <w:lang w:val="en-GB"/>
+        </w:rPr>
+      </w:pPr>
+      <w:r>
+        <w:rPr>
+          <w:rFonts w:hint="default"/>
+          <w:b w:val="0"/>
+          <w:bCs w:val="0"/>
+          <w:sz w:val="28"/>
+          <w:szCs w:val="28"/>
+          <w:u w:val="none"/>
+          <w:lang w:val="en-GB"/>
+        </w:rPr>
+        <w:t>You can see that during learning the default environment have those spikes (this means that the ship crashed or landed badly). In the custom environment this problem disappeared.</w:t>
+      </w:r>
+    </w:p>
+    <w:p>
+      <w:pPr>
+        <w:numPr>
+          <w:ilvl w:val="0"/>
+          <w:numId w:val="1"/>
+        </w:numPr>
+        <w:tabs>
+          <w:tab w:val="clear" w:pos="420"/>
+        </w:tabs>
+        <w:ind w:left="0" w:leftChars="0" w:firstLine="420" w:firstLineChars="0"/>
+        <w:rPr>
+          <w:rFonts w:hint="default"/>
+          <w:b w:val="0"/>
+          <w:bCs w:val="0"/>
+          <w:sz w:val="28"/>
+          <w:szCs w:val="28"/>
+          <w:u w:val="none"/>
+          <w:lang w:val="en-GB"/>
+        </w:rPr>
+      </w:pPr>
+      <w:r>
+        <w:rPr>
+          <w:rFonts w:hint="default"/>
+          <w:b w:val="0"/>
+          <w:bCs w:val="0"/>
+          <w:sz w:val="28"/>
+          <w:szCs w:val="28"/>
+          <w:u w:val="none"/>
+          <w:lang w:val="en-GB"/>
+        </w:rPr>
+        <w:t>After 50000 episodes played, the performance is as follows: …</w:t>
+      </w:r>
+    </w:p>
+    <w:p>
+      <w:pPr>
+        <w:numPr>
+          <w:ilvl w:val="0"/>
+          <w:numId w:val="1"/>
+        </w:numPr>
+        <w:tabs>
+          <w:tab w:val="clear" w:pos="420"/>
+        </w:tabs>
+        <w:ind w:left="0" w:leftChars="0" w:firstLine="420" w:firstLineChars="0"/>
+        <w:rPr>
+          <w:rFonts w:hint="default"/>
+          <w:b w:val="0"/>
+          <w:bCs w:val="0"/>
+          <w:sz w:val="28"/>
+          <w:szCs w:val="28"/>
+          <w:u w:val="none"/>
+          <w:lang w:val="en-GB"/>
+        </w:rPr>
+      </w:pPr>
+      <w:r>
+        <w:rPr>
+          <w:rFonts w:hint="default"/>
+          <w:b w:val="0"/>
+          <w:bCs w:val="0"/>
+          <w:sz w:val="28"/>
+          <w:szCs w:val="28"/>
+          <w:u w:val="none"/>
+          <w:lang w:val="en-GB"/>
+        </w:rPr>
+        <w:t>Using the same neural network and algorithm, in the default environment the agent needs …</w:t>
+      </w:r>
+    </w:p>
+    <w:p>
+      <w:pPr>
+        <w:numPr>
           <w:numId w:val="0"/>
         </w:numPr>
-        <w:rPr>
-          <w:rFonts w:hint="default"/>
-          <w:sz w:val="28"/>
-          <w:szCs w:val="28"/>
-          <w:lang w:val="en-GB"/>
-        </w:rPr>
-      </w:pPr>
-    </w:p>
-    <w:p>
-      <w:pPr>
-        <w:numPr>
-          <w:ilvl w:val="0"/>
+        <w:ind w:left="420" w:leftChars="0"/>
+        <w:rPr>
+          <w:rFonts w:hint="default"/>
+          <w:b w:val="0"/>
+          <w:bCs w:val="0"/>
+          <w:sz w:val="28"/>
+          <w:szCs w:val="28"/>
+          <w:u w:val="none"/>
+          <w:lang w:val="en-GB"/>
+        </w:rPr>
+      </w:pPr>
+    </w:p>
+    <w:p>
+      <w:pPr>
+        <w:numPr>
           <w:numId w:val="0"/>
         </w:numPr>
         <w:rPr>
           <w:rFonts w:hint="default"/>
-          <w:sz w:val="28"/>
-          <w:szCs w:val="28"/>
-          <w:lang w:val="en-GB"/>
-        </w:rPr>
-      </w:pPr>
+          <w:b/>
+          <w:bCs/>
+          <w:sz w:val="28"/>
+          <w:szCs w:val="28"/>
+          <w:u w:val="single"/>
+          <w:lang w:val="en-GB"/>
+        </w:rPr>
+      </w:pPr>
+      <w:r>
+        <w:rPr>
+          <w:rFonts w:hint="default"/>
+          <w:b/>
+          <w:bCs/>
+          <w:sz w:val="28"/>
+          <w:szCs w:val="28"/>
+          <w:u w:val="single"/>
+          <w:lang w:val="en-GB"/>
+        </w:rPr>
+        <w:t>Slide 10:</w:t>
+      </w:r>
+    </w:p>
+    <w:p>
+      <w:pPr>
+        <w:numPr>
+          <w:ilvl w:val="0"/>
+          <w:numId w:val="1"/>
+        </w:numPr>
+        <w:tabs>
+          <w:tab w:val="clear" w:pos="420"/>
+        </w:tabs>
+        <w:ind w:left="0" w:leftChars="0" w:firstLine="420" w:firstLineChars="0"/>
+        <w:rPr>
+          <w:rFonts w:hint="default"/>
+          <w:b w:val="0"/>
+          <w:bCs w:val="0"/>
+          <w:sz w:val="28"/>
+          <w:szCs w:val="28"/>
+          <w:u w:val="none"/>
+          <w:lang w:val="en-GB"/>
+        </w:rPr>
+      </w:pPr>
+      <w:r>
+        <w:rPr>
+          <w:rFonts w:hint="default"/>
+          <w:b w:val="0"/>
+          <w:bCs w:val="0"/>
+          <w:sz w:val="28"/>
+          <w:szCs w:val="28"/>
+          <w:u w:val="none"/>
+          <w:lang w:val="en-GB"/>
+        </w:rPr>
+        <w:t>This training time is caused by the episode steps needed to land or crash and by number of episodes needed to have a well-functioning agent…</w:t>
+      </w:r>
+    </w:p>
+    <w:p>
+      <w:pPr>
+        <w:numPr>
+          <w:ilvl w:val="0"/>
+          <w:numId w:val="1"/>
+        </w:numPr>
+        <w:tabs>
+          <w:tab w:val="clear" w:pos="420"/>
+        </w:tabs>
+        <w:ind w:left="0" w:leftChars="0" w:firstLine="420" w:firstLineChars="0"/>
+        <w:rPr>
+          <w:rFonts w:hint="default"/>
+          <w:b w:val="0"/>
+          <w:bCs w:val="0"/>
+          <w:sz w:val="28"/>
+          <w:szCs w:val="28"/>
+          <w:u w:val="none"/>
+          <w:lang w:val="en-GB"/>
+        </w:rPr>
+      </w:pPr>
+      <w:r>
+        <w:rPr>
+          <w:rFonts w:hint="default"/>
+          <w:b w:val="0"/>
+          <w:bCs w:val="0"/>
+          <w:sz w:val="28"/>
+          <w:szCs w:val="28"/>
+          <w:u w:val="none"/>
+          <w:lang w:val="en-GB"/>
+        </w:rPr>
+        <w:t>The fuel consumption is improved as well in the custom environment…</w:t>
+      </w:r>
+    </w:p>
+    <w:p>
+      <w:pPr>
+        <w:numPr>
+          <w:numId w:val="0"/>
+        </w:numPr>
+        <w:rPr>
+          <w:rFonts w:hint="default"/>
+          <w:b w:val="0"/>
+          <w:bCs w:val="0"/>
+          <w:sz w:val="28"/>
+          <w:szCs w:val="28"/>
+          <w:u w:val="none"/>
+          <w:lang w:val="en-GB"/>
+        </w:rPr>
+      </w:pPr>
+    </w:p>
+    <w:p>
+      <w:pPr>
+        <w:numPr>
+          <w:numId w:val="0"/>
+        </w:numPr>
+        <w:rPr>
+          <w:rFonts w:hint="default"/>
+          <w:b/>
+          <w:bCs/>
+          <w:sz w:val="28"/>
+          <w:szCs w:val="28"/>
+          <w:u w:val="single"/>
+          <w:lang w:val="en-GB"/>
+        </w:rPr>
+      </w:pPr>
+      <w:r>
+        <w:rPr>
+          <w:rFonts w:hint="default"/>
+          <w:b/>
+          <w:bCs/>
+          <w:sz w:val="28"/>
+          <w:szCs w:val="28"/>
+          <w:u w:val="single"/>
+          <w:lang w:val="en-GB"/>
+        </w:rPr>
+        <w:t>Slide 11:</w:t>
+      </w:r>
+    </w:p>
+    <w:p>
+      <w:pPr>
+        <w:numPr>
+          <w:numId w:val="0"/>
+        </w:numPr>
+        <w:ind w:firstLine="420" w:firstLineChars="0"/>
+        <w:rPr>
+          <w:rFonts w:hint="default"/>
+          <w:b w:val="0"/>
+          <w:bCs w:val="0"/>
+          <w:sz w:val="28"/>
+          <w:szCs w:val="28"/>
+          <w:u w:val="none"/>
+          <w:lang w:val="en-GB"/>
+        </w:rPr>
+      </w:pPr>
+      <w:r>
+        <w:rPr>
+          <w:rFonts w:hint="default"/>
+          <w:b w:val="0"/>
+          <w:bCs w:val="0"/>
+          <w:sz w:val="28"/>
+          <w:szCs w:val="28"/>
+          <w:u w:val="none"/>
+          <w:lang w:val="en-GB"/>
+        </w:rPr>
+        <w:t>...</w:t>
+      </w:r>
+    </w:p>
+    <w:p>
+      <w:pPr>
+        <w:numPr>
+          <w:ilvl w:val="0"/>
+          <w:numId w:val="0"/>
+        </w:numPr>
+        <w:rPr>
+          <w:rFonts w:hint="default"/>
+          <w:b/>
+          <w:bCs/>
+          <w:sz w:val="28"/>
+          <w:szCs w:val="28"/>
+          <w:u w:val="single"/>
+          <w:lang w:val="en-GB"/>
+        </w:rPr>
+      </w:pPr>
+      <w:r>
+        <w:rPr>
+          <w:rFonts w:hint="default"/>
+          <w:b/>
+          <w:bCs/>
+          <w:sz w:val="28"/>
+          <w:szCs w:val="28"/>
+          <w:u w:val="single"/>
+          <w:lang w:val="en-GB"/>
+        </w:rPr>
+        <w:t>Slide 12:</w:t>
+      </w:r>
+    </w:p>
+    <w:p>
+      <w:pPr>
+        <w:numPr>
+          <w:ilvl w:val="0"/>
+          <w:numId w:val="0"/>
+        </w:numPr>
+        <w:ind w:firstLine="420" w:firstLineChars="0"/>
+        <w:rPr>
+          <w:rFonts w:hint="default"/>
+          <w:sz w:val="28"/>
+          <w:szCs w:val="28"/>
+          <w:lang w:val="en-GB"/>
+        </w:rPr>
+      </w:pPr>
+      <w:r>
+        <w:rPr>
+          <w:rFonts w:hint="default"/>
+          <w:b w:val="0"/>
+          <w:bCs w:val="0"/>
+          <w:sz w:val="28"/>
+          <w:szCs w:val="28"/>
+          <w:u w:val="none"/>
+          <w:lang w:val="en-GB"/>
+        </w:rPr>
+        <w:t>Q&amp;A</w:t>
+      </w:r>
+      <w:bookmarkStart w:id="0" w:name="_GoBack"/>
+      <w:bookmarkEnd w:id="0"/>
     </w:p>
     <w:sectPr>
       <w:pgSz w:w="11906" w:h="16838"/>

</xml_diff>

<commit_message>
some other modification to the presentation and photos
</commit_message>
<xml_diff>
--- a/presentation/Lunar_Lander_script.docx
+++ b/presentation/Lunar_Lander_script.docx
@@ -78,7 +78,27 @@
           <w:szCs w:val="28"/>
           <w:lang w:val="en-GB"/>
         </w:rPr>
-        <w:t>The agent perform an action in the given environment which leads to the interpreter that will provide the agent with a reward (positive or negative) and the next state.</w:t>
+        <w:t>The agent perform</w:t>
+      </w:r>
+      <w:r>
+        <w:rPr>
+          <w:rFonts w:hint="default"/>
+          <w:sz w:val="28"/>
+          <w:szCs w:val="28"/>
+          <w:lang w:val="en-US"/>
+        </w:rPr>
+        <w:t>s</w:t>
+      </w:r>
+      <w:bookmarkStart w:id="0" w:name="_GoBack"/>
+      <w:bookmarkEnd w:id="0"/>
+      <w:r>
+        <w:rPr>
+          <w:rFonts w:hint="default"/>
+          <w:sz w:val="28"/>
+          <w:szCs w:val="28"/>
+          <w:lang w:val="en-GB"/>
+        </w:rPr>
+        <w:t xml:space="preserve"> an action in the given environment which leads to the interpreter that will provide the agent with a reward (positive or negative) and the next state.</w:t>
       </w:r>
     </w:p>
     <w:p>
@@ -731,7 +751,7 @@
           <w:szCs w:val="28"/>
           <w:lang w:val="en-GB"/>
         </w:rPr>
-        <w:t>Even though the agent has a brain, this won’t solve properly the problem. When it will approximate the Q-values, there will be no reference that will tell the agent if it did a good job or not. Without a reference, it will be like a cowboy trying to catch a caw, but the cow is running as fast as he is. Hence, it needs a second opinion (a second neural network). The parameters of the main network are copied from time to time to the second one. After the training is over, the two networks will be approximately identical.</w:t>
+        <w:t>Even though the agent has a brain, this won’t solve properly the problem. When it will approximate the Q-values, there will be no reference that will tell the agent if it did a good job or not. Without a reference, it will be like a cowboy trying to catch a caw, but the cow is running as fast as he is. Hence, it needs a second opinion (so a second neural network is introduced). The parameters of the main network are copied from time to time to the second one. After the training is over, the two networks will be approximately identical.</w:t>
       </w:r>
     </w:p>
     <w:p>
@@ -958,6 +978,7 @@
     <w:p>
       <w:pPr>
         <w:numPr>
+          <w:ilvl w:val="0"/>
           <w:numId w:val="0"/>
         </w:numPr>
         <w:ind w:left="420" w:leftChars="0"/>
@@ -975,6 +996,7 @@
     <w:p>
       <w:pPr>
         <w:numPr>
+          <w:ilvl w:val="0"/>
           <w:numId w:val="0"/>
         </w:numPr>
         <w:rPr>
@@ -1441,45 +1463,46 @@
           <w:u w:val="none"/>
           <w:lang w:val="en-GB"/>
         </w:rPr>
-        <w:t>After 50000 episodes played, the performance is as follows: …</w:t>
-      </w:r>
-    </w:p>
-    <w:p>
-      <w:pPr>
-        <w:numPr>
-          <w:ilvl w:val="0"/>
-          <w:numId w:val="1"/>
-        </w:numPr>
-        <w:tabs>
-          <w:tab w:val="clear" w:pos="420"/>
-        </w:tabs>
-        <w:ind w:left="0" w:leftChars="0" w:firstLine="420" w:firstLineChars="0"/>
-        <w:rPr>
-          <w:rFonts w:hint="default"/>
-          <w:b w:val="0"/>
-          <w:bCs w:val="0"/>
-          <w:sz w:val="28"/>
-          <w:szCs w:val="28"/>
-          <w:u w:val="none"/>
-          <w:lang w:val="en-GB"/>
-        </w:rPr>
-      </w:pPr>
-      <w:r>
-        <w:rPr>
-          <w:rFonts w:hint="default"/>
-          <w:b w:val="0"/>
-          <w:bCs w:val="0"/>
-          <w:sz w:val="28"/>
-          <w:szCs w:val="28"/>
-          <w:u w:val="none"/>
-          <w:lang w:val="en-GB"/>
-        </w:rPr>
-        <w:t>Using the same neural network and algorithm, in the default environment the agent needs …</w:t>
-      </w:r>
-    </w:p>
-    <w:p>
-      <w:pPr>
-        <w:numPr>
+        <w:t>After 50.000 episodes played, the performance is as follows: …</w:t>
+      </w:r>
+    </w:p>
+    <w:p>
+      <w:pPr>
+        <w:numPr>
+          <w:ilvl w:val="0"/>
+          <w:numId w:val="1"/>
+        </w:numPr>
+        <w:tabs>
+          <w:tab w:val="clear" w:pos="420"/>
+        </w:tabs>
+        <w:ind w:left="0" w:leftChars="0" w:firstLine="420" w:firstLineChars="0"/>
+        <w:rPr>
+          <w:rFonts w:hint="default"/>
+          <w:b w:val="0"/>
+          <w:bCs w:val="0"/>
+          <w:sz w:val="28"/>
+          <w:szCs w:val="28"/>
+          <w:u w:val="none"/>
+          <w:lang w:val="en-GB"/>
+        </w:rPr>
+      </w:pPr>
+      <w:r>
+        <w:rPr>
+          <w:rFonts w:hint="default"/>
+          <w:b w:val="0"/>
+          <w:bCs w:val="0"/>
+          <w:sz w:val="28"/>
+          <w:szCs w:val="28"/>
+          <w:u w:val="none"/>
+          <w:lang w:val="en-GB"/>
+        </w:rPr>
+        <w:t>Using the same neural network and algorithm, in the default environment the agent needs 30 minutes to complete training, but in the custom environment it needs just 7 minutes.</w:t>
+      </w:r>
+    </w:p>
+    <w:p>
+      <w:pPr>
+        <w:numPr>
+          <w:ilvl w:val="0"/>
           <w:numId w:val="0"/>
         </w:numPr>
         <w:ind w:left="420" w:leftChars="0"/>
@@ -1497,6 +1520,7 @@
     <w:p>
       <w:pPr>
         <w:numPr>
+          <w:ilvl w:val="0"/>
           <w:numId w:val="0"/>
         </w:numPr>
         <w:rPr>
@@ -1591,6 +1615,7 @@
     <w:p>
       <w:pPr>
         <w:numPr>
+          <w:ilvl w:val="0"/>
           <w:numId w:val="0"/>
         </w:numPr>
         <w:rPr>
@@ -1607,6 +1632,7 @@
     <w:p>
       <w:pPr>
         <w:numPr>
+          <w:ilvl w:val="0"/>
           <w:numId w:val="0"/>
         </w:numPr>
         <w:rPr>
@@ -1635,6 +1661,7 @@
     <w:p>
       <w:pPr>
         <w:numPr>
+          <w:ilvl w:val="0"/>
           <w:numId w:val="0"/>
         </w:numPr>
         <w:ind w:firstLine="420" w:firstLineChars="0"/>
@@ -1716,8 +1743,6 @@
         </w:rPr>
         <w:t>Q&amp;A</w:t>
       </w:r>
-      <w:bookmarkStart w:id="0" w:name="_GoBack"/>
-      <w:bookmarkEnd w:id="0"/>
     </w:p>
     <w:sectPr>
       <w:pgSz w:w="11906" w:h="16838"/>

</xml_diff>